<commit_message>
Updated Full Size Eight-sided Polygon, Attempt One.docx
</commit_message>
<xml_diff>
--- a/MicroTron Framework (Mainframe pieces)/FullSize8SidedPolygon/Full Size Eight-sided Polygon, Attempt One.docx
+++ b/MicroTron Framework (Mainframe pieces)/FullSize8SidedPolygon/Full Size Eight-sided Polygon, Attempt One.docx
@@ -14,24 +14,6 @@
     <w:p>
       <w:pPr>
         <w:pStyle w:val="Normal"/>
-        <w:rPr/>
-      </w:pPr>
-      <w:r>
-        <w:rPr/>
-      </w:r>
-    </w:p>
-    <w:p>
-      <w:pPr>
-        <w:pStyle w:val="Normal"/>
-        <w:rPr/>
-      </w:pPr>
-      <w:r>
-        <w:rPr/>
-      </w:r>
-    </w:p>
-    <w:p>
-      <w:pPr>
-        <w:pStyle w:val="Normal"/>
         <w:jc w:val="center"/>
         <w:rPr>
           <w:sz w:val="56"/>
@@ -186,10 +168,14 @@
         <w:jc w:val="center"/>
         <w:rPr/>
       </w:pPr>
-      <w:r>
-        <w:rPr/>
-        <w:t>http://www.TheLittleEngineers.org/</w:t>
-      </w:r>
+      <w:hyperlink r:id="rId2">
+        <w:r>
+          <w:rPr>
+            <w:rStyle w:val="InternetLink"/>
+          </w:rPr>
+          <w:t>http://www.TheLittleEngineers.org/</w:t>
+        </w:r>
+      </w:hyperlink>
     </w:p>
     <w:p>
       <w:pPr>
@@ -197,10 +183,14 @@
         <w:jc w:val="center"/>
         <w:rPr/>
       </w:pPr>
-      <w:r>
-        <w:rPr/>
-        <w:t>http://www.TinCansAndDuctTape.com/</w:t>
-      </w:r>
+      <w:hyperlink r:id="rId3">
+        <w:r>
+          <w:rPr>
+            <w:rStyle w:val="InternetLink"/>
+          </w:rPr>
+          <w:t>http://www.TinCansAndDuctTape.com/</w:t>
+        </w:r>
+      </w:hyperlink>
     </w:p>
     <w:p>
       <w:pPr>
@@ -373,16 +363,7 @@
       </w:pPr>
       <w:r>
         <w:rPr/>
-        <w:t>Disclaimers</w:t>
-      </w:r>
-    </w:p>
-    <w:p>
-      <w:pPr>
-        <w:pStyle w:val="Normal"/>
-        <w:rPr/>
-      </w:pPr>
-      <w:r>
-        <w:rPr/>
+        <w:t>Disclaimers:</w:t>
       </w:r>
     </w:p>
     <w:p>
@@ -432,16 +413,7 @@
       </w:pPr>
       <w:r>
         <w:rPr/>
-        <w:t>Copyright – Please Notice</w:t>
-      </w:r>
-    </w:p>
-    <w:p>
-      <w:pPr>
-        <w:pStyle w:val="Normal"/>
-        <w:rPr/>
-      </w:pPr>
-      <w:r>
-        <w:rPr/>
+        <w:t>Copyright – Please Notice:</w:t>
       </w:r>
     </w:p>
     <w:p>
@@ -476,7 +448,7 @@
         </w:rPr>
         <w:t xml:space="preserve"> under a </w:t>
       </w:r>
-      <w:hyperlink r:id="rId2">
+      <w:hyperlink r:id="rId4">
         <w:r>
           <w:rPr>
             <w:rStyle w:val="InternetLink"/>
@@ -503,7 +475,7 @@
         </w:rPr>
         <w:t xml:space="preserve"> </w:t>
       </w:r>
-      <w:hyperlink r:id="rId3">
+      <w:hyperlink r:id="rId5">
         <w:r>
           <w:rPr>
             <w:rStyle w:val="InternetLink"/>
@@ -530,7 +502,7 @@
         </w:rPr>
         <w:t xml:space="preserve"> </w:t>
       </w:r>
-      <w:hyperlink r:id="rId4">
+      <w:hyperlink r:id="rId6">
         <w:r>
           <w:rPr>
             <w:rStyle w:val="InternetLink"/>
@@ -557,7 +529,7 @@
         </w:rPr>
         <w:t xml:space="preserve"> </w:t>
       </w:r>
-      <w:hyperlink r:id="rId5">
+      <w:hyperlink r:id="rId7">
         <w:r>
           <w:rPr>
             <w:rStyle w:val="InternetLink"/>
@@ -584,7 +556,7 @@
         </w:rPr>
         <w:t xml:space="preserve"> </w:t>
       </w:r>
-      <w:hyperlink r:id="rId6">
+      <w:hyperlink r:id="rId8">
         <w:r>
           <w:rPr>
             <w:rStyle w:val="InternetLink"/>
@@ -611,7 +583,7 @@
         </w:rPr>
         <w:t xml:space="preserve"> </w:t>
       </w:r>
-      <w:hyperlink r:id="rId7">
+      <w:hyperlink r:id="rId9">
         <w:r>
           <w:rPr>
             <w:rStyle w:val="InternetLink"/>
@@ -638,7 +610,7 @@
         </w:rPr>
         <w:t xml:space="preserve"> </w:t>
       </w:r>
-      <w:hyperlink r:id="rId8">
+      <w:hyperlink r:id="rId10">
         <w:r>
           <w:rPr>
             <w:rStyle w:val="InternetLink"/>
@@ -665,7 +637,7 @@
         </w:rPr>
         <w:t xml:space="preserve"> </w:t>
       </w:r>
-      <w:hyperlink r:id="rId9">
+      <w:hyperlink r:id="rId11">
         <w:r>
           <w:rPr>
             <w:rStyle w:val="InternetLink"/>
@@ -692,7 +664,7 @@
         </w:rPr>
         <w:t xml:space="preserve"> </w:t>
       </w:r>
-      <w:hyperlink r:id="rId10">
+      <w:hyperlink r:id="rId12">
         <w:r>
           <w:rPr>
             <w:rStyle w:val="InternetLink"/>
@@ -841,7 +813,7 @@
           <w:rFonts w:ascii="Cambria" w:hAnsi="Cambria"/>
         </w:rPr>
       </w:pPr>
-      <w:hyperlink r:id="rId11">
+      <w:hyperlink r:id="rId13">
         <w:r>
           <w:rPr>
             <w:rStyle w:val="InternetLink"/>
@@ -868,7 +840,7 @@
         </w:rPr>
         <w:t xml:space="preserve"> </w:t>
       </w:r>
-      <w:hyperlink r:id="rId12">
+      <w:hyperlink r:id="rId14">
         <w:r>
           <w:rPr>
             <w:rStyle w:val="InternetLink"/>
@@ -895,7 +867,7 @@
         </w:rPr>
         <w:t xml:space="preserve"> </w:t>
       </w:r>
-      <w:hyperlink r:id="rId13">
+      <w:hyperlink r:id="rId15">
         <w:r>
           <w:rPr>
             <w:rStyle w:val="InternetLink"/>
@@ -922,7 +894,7 @@
         </w:rPr>
         <w:t xml:space="preserve"> </w:t>
       </w:r>
-      <w:hyperlink r:id="rId14">
+      <w:hyperlink r:id="rId16">
         <w:r>
           <w:rPr>
             <w:rStyle w:val="InternetLink"/>
@@ -949,7 +921,7 @@
         </w:rPr>
         <w:t xml:space="preserve"> </w:t>
       </w:r>
-      <w:hyperlink r:id="rId15">
+      <w:hyperlink r:id="rId17">
         <w:r>
           <w:rPr>
             <w:rStyle w:val="InternetLink"/>
@@ -976,7 +948,7 @@
         </w:rPr>
         <w:t xml:space="preserve"> </w:t>
       </w:r>
-      <w:hyperlink r:id="rId16">
+      <w:hyperlink r:id="rId18">
         <w:r>
           <w:rPr>
             <w:rStyle w:val="InternetLink"/>
@@ -1003,7 +975,7 @@
         </w:rPr>
         <w:t xml:space="preserve"> </w:t>
       </w:r>
-      <w:hyperlink r:id="rId17">
+      <w:hyperlink r:id="rId19">
         <w:r>
           <w:rPr>
             <w:rStyle w:val="InternetLink"/>
@@ -1030,7 +1002,7 @@
         </w:rPr>
         <w:t xml:space="preserve"> </w:t>
       </w:r>
-      <w:hyperlink r:id="rId18">
+      <w:hyperlink r:id="rId20">
         <w:r>
           <w:rPr>
             <w:rStyle w:val="InternetLink"/>
@@ -1200,7 +1172,39 @@
       </w:pPr>
       <w:r>
         <w:rPr/>
-        <w:t xml:space="preserve">When young Tod Loofbourrow designed the somewhat famous “MicroTron Robot”, he did so based on the availability of the Herbach &amp; Rademan TM20K370 Motorized Caster Wheels. Those wonderful wheels were a “godsend” to any prospective robot builder in the 1970s through to the late 1980s. In any event, MicroTrons entire construction was designed specifically to fit those motorized caster wheels. To that end, Tod designed the basic framework as an equilateral triangle, 23” (584.2mm) to a side </w:t>
+        <w:t xml:space="preserve">When young Tod Loofbourrow designed the somewhat famous MicroTron ("Mike" for short) robot, he did so based on the availability </w:t>
+      </w:r>
+      <w:r>
+        <w:rPr/>
+        <w:t xml:space="preserve">and design </w:t>
+      </w:r>
+      <w:r>
+        <w:rPr/>
+        <w:t xml:space="preserve">of the Herbach &amp; Rademan TM20K370 motorized caster wheels. </w:t>
+      </w:r>
+      <w:r>
+        <w:rPr/>
+        <w:t>This was in the sumer of 1976 when Tod was but a wee lad of fourteen years old.</w:t>
+      </w:r>
+      <w:r>
+        <w:rPr/>
+        <w:t xml:space="preserve"> Those wonderful wheels were a “godsend” to any prospective robot builder in the 1970s through to the late 1980s, </w:t>
+      </w:r>
+      <w:r>
+        <w:rPr/>
+        <w:t xml:space="preserve">having gone through at least three revisions before, </w:t>
+      </w:r>
+      <w:r>
+        <w:rPr/>
+        <w:t>unfortunately,</w:t>
+      </w:r>
+      <w:r>
+        <w:rPr/>
+        <w:t xml:space="preserve"> finally becoming permanently unavailable</w:t>
+      </w:r>
+      <w:r>
+        <w:rPr/>
+        <w:t xml:space="preserve">. In any event, MicroTrons entire construction was designed specifically to fit those motorized caster wheels. To that end, Tod designed the basic framework as an equilateral triangle, 23” (584.2mm) to a side </w:t>
       </w:r>
       <w:r>
         <w:rPr/>
@@ -1208,7 +1212,43 @@
       </w:r>
       <w:r>
         <w:rPr/>
-        <w:t>intended to attach to three of those TM20K370 motorized wheels. Later, when Tod found it necessary to include some sort of contact sensing bumper scheme (the impact sensors), he designed an eight-sided figure to hold the impact sensors and intended to attach to the inner triangular framework. This outer hull, or impact sensor frame, was designed such that it would overlap, at some point, each of the three vertices of the triangle for mounting purposes.</w:t>
+        <w:t xml:space="preserve">intended to attach to three of those TM20K370 motorized wheels. Later, when Tod found it necessary to include some sort of contact sensing bumper scheme (the </w:t>
+      </w:r>
+      <w:r>
+        <w:rPr/>
+        <w:t xml:space="preserve">blunder bumper </w:t>
+      </w:r>
+      <w:r>
+        <w:rPr/>
+        <w:t xml:space="preserve">impact sensors), he designed an eight-sided figure to hold the impact sensors. </w:t>
+      </w:r>
+      <w:r>
+        <w:rPr/>
+        <w:t>The eight-sided figure</w:t>
+      </w:r>
+      <w:r>
+        <w:rPr/>
+        <w:t xml:space="preserve"> </w:t>
+      </w:r>
+      <w:r>
+        <w:rPr/>
+        <w:t>was</w:t>
+      </w:r>
+      <w:r>
+        <w:rPr/>
+        <w:t xml:space="preserve"> intended to attach to the inner triangular framework. This outer hull, or </w:t>
+      </w:r>
+      <w:r>
+        <w:rPr/>
+        <w:t xml:space="preserve">blunder bumper </w:t>
+      </w:r>
+      <w:r>
+        <w:rPr/>
+        <w:t xml:space="preserve">impact sensor frame, was designed such that it would overlap, at some point, each of the three vertices of the triangle for mounting purposes, </w:t>
+      </w:r>
+      <w:r>
+        <w:rPr/>
+        <w:t>thus the reasoning for its non-equilateral shape.</w:t>
       </w:r>
     </w:p>
     <w:p>
@@ -1229,7 +1269,35 @@
       </w:pPr>
       <w:r>
         <w:rPr/>
-        <w:t xml:space="preserve">MicroTrons inner triangular framework and outer hull (impact sensor frame) were all constructed from 1"x1"x.125" (25.4mm x 25.4mm x 3.175mm) Aluminum Angle Stock. The lower inner triangular frame was assembled by bolting it directly to the swivel discs of the motorized caster wheels. The upper inner triangular frame was necessitated in order to stabilize the “wobble” inherent in the shaft/swivel disc of the motorized wheels. The two triangles were separated by 5” </w:t>
+        <w:t xml:space="preserve">MicroTrons inner triangular framework and outer hull (impact sensor frame) were all constructed from 1"x1"x.125" (25.4mm x 25.4mm x 3.175mm) aluminum angle stock. The lower inner triangular frame was assembled by bolting it directly to the swivel discs of the motorized caster wheels. The upper inner triangular frame was </w:t>
+      </w:r>
+      <w:r>
+        <w:rPr/>
+        <w:t xml:space="preserve">then added approximately 5” </w:t>
+      </w:r>
+      <w:r>
+        <w:rPr/>
+        <w:t>(127mm)</w:t>
+      </w:r>
+      <w:r>
+        <w:rPr/>
+        <w:t xml:space="preserve"> above the lower triangle </w:t>
+      </w:r>
+      <w:r>
+        <w:rPr/>
+        <w:t xml:space="preserve">and was </w:t>
+      </w:r>
+      <w:r>
+        <w:rPr/>
+        <w:t xml:space="preserve">necessitated in order to stabilize the “wobble” inherent in the shaft/swivel disc of the motorized wheels. </w:t>
+      </w:r>
+      <w:r>
+        <w:rPr/>
+        <w:t>As just noted, t</w:t>
+      </w:r>
+      <w:r>
+        <w:rPr/>
+        <w:t xml:space="preserve">he two triangles were separated by 5” </w:t>
       </w:r>
       <w:r>
         <w:rPr/>
@@ -1237,7 +1305,19 @@
       </w:r>
       <w:r>
         <w:rPr/>
-        <w:t xml:space="preserve">thus making the total height (distance), from the bottom of the lower triangle to the top of the upper triangle, about 7”. Two eight-sided polygons </w:t>
+        <w:t>thus making the total height (distance), from the bottom of the lower triangle to the top of the upper triangle, about 7”</w:t>
+      </w:r>
+      <w:r>
+        <w:rPr/>
+        <w:t xml:space="preserve"> </w:t>
+      </w:r>
+      <w:r>
+        <w:rPr/>
+        <w:t>(177.8mm)</w:t>
+      </w:r>
+      <w:r>
+        <w:rPr/>
+        <w:t xml:space="preserve">. Two eight-sided polygons </w:t>
       </w:r>
       <w:r>
         <w:rPr/>
@@ -1249,15 +1329,7 @@
       </w:r>
       <w:r>
         <w:rPr/>
-        <w:t>(</w:t>
-      </w:r>
-      <w:r>
-        <w:rPr/>
-        <w:t>177.8</w:t>
-      </w:r>
-      <w:r>
-        <w:rPr/>
-        <w:t>mm)</w:t>
+        <w:t>(184.15mm)</w:t>
       </w:r>
       <w:r>
         <w:rPr/>
@@ -1282,7 +1354,79 @@
       </w:pPr>
       <w:r>
         <w:rPr/>
-        <w:t>Given that the TM20K370 Motorized Caster Wheels are no longer available, it would behoove the prospective MicroTron Robot builder to search out a replacement motorized wheel and modify the original design to fit the replacement motorized wheels. All three of MicroTrons wheels were motorized in the original design, with the single front drive wheel also being used for steering. As we will be basically redesigning the drive system to fit currently available wheels and motors, there is no reason why we could not simply use a single drive motor in addition to the steering motor. In fact, there are many possibilities. A few configurations to consider might be:</w:t>
+        <w:t xml:space="preserve">Given that </w:t>
+      </w:r>
+      <w:r>
+        <w:rPr/>
+        <w:t>the motorized caster wheels (</w:t>
+      </w:r>
+      <w:r>
+        <w:rPr/>
+        <w:t xml:space="preserve">TM20K370, </w:t>
+      </w:r>
+      <w:r>
+        <w:rPr/>
+        <w:t xml:space="preserve">TM21K460, etcetera) </w:t>
+      </w:r>
+      <w:r>
+        <w:rPr/>
+        <w:t xml:space="preserve">are no longer available, </w:t>
+      </w:r>
+      <w:r>
+        <w:rPr/>
+        <w:t>and have not been for several decades,</w:t>
+      </w:r>
+      <w:r>
+        <w:rPr/>
+        <w:t xml:space="preserve"> it would behoove the prospective MicroTron robot builder to search out </w:t>
+      </w:r>
+      <w:r>
+        <w:rPr/>
+        <w:t xml:space="preserve">(or design and build) </w:t>
+      </w:r>
+      <w:r>
+        <w:rPr/>
+        <w:t xml:space="preserve">a </w:t>
+      </w:r>
+      <w:r>
+        <w:rPr/>
+        <w:t xml:space="preserve">suitable </w:t>
+      </w:r>
+      <w:r>
+        <w:rPr/>
+        <w:t xml:space="preserve">replacement motorized wheel and </w:t>
+      </w:r>
+      <w:r>
+        <w:rPr/>
+        <w:t xml:space="preserve">to then </w:t>
+      </w:r>
+      <w:r>
+        <w:rPr/>
+        <w:t xml:space="preserve">modify the original </w:t>
+      </w:r>
+      <w:r>
+        <w:rPr/>
+        <w:t xml:space="preserve">MicroTron </w:t>
+      </w:r>
+      <w:r>
+        <w:rPr/>
+        <w:t xml:space="preserve">design to fit </w:t>
+      </w:r>
+      <w:r>
+        <w:rPr/>
+        <w:t>(accomodate)</w:t>
+      </w:r>
+      <w:r>
+        <w:rPr/>
+        <w:t xml:space="preserve"> the replacement motorized wheels. All three of MicroTrons wheels were motorized in the original design, with the single front drive wheel also being used for steering. As we will be basically redesigning the drive system to fit currently available wheels and motors, there is no reason why we could not simply use a single drive motor in addition to the steering motor. In fact, there are many possibilities. A few </w:t>
+      </w:r>
+      <w:r>
+        <w:rPr/>
+        <w:t xml:space="preserve">such </w:t>
+      </w:r>
+      <w:r>
+        <w:rPr/>
+        <w:t>configurations to consider might be:</w:t>
       </w:r>
     </w:p>
     <w:p>
@@ -1297,7 +1441,15 @@
       </w:pPr>
       <w:r>
         <w:rPr/>
-        <w:t>A single front drive and steering motor with the two rear wheels “free spinning”.</w:t>
+        <w:t xml:space="preserve">A single front drive </w:t>
+      </w:r>
+      <w:r>
+        <w:rPr/>
+        <w:t xml:space="preserve">wheel </w:t>
+      </w:r>
+      <w:r>
+        <w:rPr/>
+        <w:t>and steering motor with the two rear wheels “free spinning”.</w:t>
       </w:r>
     </w:p>
     <w:p>
@@ -1327,7 +1479,19 @@
       </w:pPr>
       <w:r>
         <w:rPr/>
-        <w:t>Dual rear-drive/differential steering motors with a single “free spinning” front “swivel caster”</w:t>
+        <w:t xml:space="preserve">Dual rear-drive/differential steering motors with a single “free spinning” front “swivel caster”. </w:t>
+      </w:r>
+      <w:r>
+        <w:rPr/>
+        <w:t xml:space="preserve">A nice set of components which could </w:t>
+      </w:r>
+      <w:r>
+        <w:rPr/>
+        <w:t xml:space="preserve">potentially </w:t>
+      </w:r>
+      <w:r>
+        <w:rPr/>
+        <w:t>be used in this configuration might be the Parallax, Inc. Motor Mount &amp; Wheel Kit - Aluminum (#28962) in conjunction with the Parallax, Inc. Caster Wheel Kit Rev. B.</w:t>
       </w:r>
     </w:p>
     <w:p>
@@ -1348,7 +1512,7 @@
       </w:pPr>
       <w:r>
         <w:rPr/>
-        <w:t>There are many other possibilities such as using omni-wheels, mecanum wheels, three wheel steering and so on. In the end, it depends mostly on how close that you want to get to the original MicroTron design. I am currently considering the second option above based on the availability of several dual motorized wheel kits being on the market. These kits range from units specifically designed for robotics/smart car use including several made from electric car window motors through to those designed for use in childrens ride on toy cars (such as the Power Wheels brand). A few such kits that come immediately to mind are:</w:t>
+        <w:t>There are many other possibilities such as using omniwheels, mecanum wheels, three wheel steering and so on. In the end, it depends mostly on how close that you want to get to the original MicroTron design. I am currently considering the second option above based on the availability of several dual motorized wheel kits being on the market. These kits range from units specifically designed for robotics/smart car use including several made from electric car window motors through to those designed for use in childrens ride on toy cars (such as the Power Wheels™ brand). A few such kits that come immediately to mind are:</w:t>
       </w:r>
     </w:p>
     <w:p>
@@ -1386,7 +1550,7 @@
       </w:pPr>
       <w:r>
         <w:rPr/>
-        <w:t>Cytron Power Window Motors w/5" Wheels (Pair) @ ~$62.50. Description: Voltage Rating: 12VDC, Speed (No Load): ~ 85RPM, Torque: 30Kg.cm, Includes 5" wheels. Everyone loves to build mobile robots with Power Window motors, but the shaft is not standard and difficult to mount a wheel to it. The Power Window Motors w/5" Wheels (Pair) is now readily attached with 5 inches robot wheel together with the coupling/hub. Now, building combat robot should be easy and fun!</w:t>
+        <w:t>Cytron Power Window Motors w/5" Wheels (Pair) @ ~$62.50. Description: Voltage Rating: 12VDC, Speed (No Load): ~85RPM, Torque: 30Kg.cm, Includes 5" wheels. Everyone loves to build mobile robots with Power Window motors, but the shaft is not standard and difficult to mount a wheel to it. The Power Window Motors w/5" Wheels (Pair) is now readily attached with 5 inches robot wheel together with the coupling/hub. Now, building combat robot should be easy and fun!</w:t>
       </w:r>
     </w:p>
     <w:p>
@@ -1409,26 +1573,58 @@
       </w:r>
       <w:r>
         <w:rPr/>
-        <w:t xml:space="preserve"> Electric Car DIY accessories, includes wires and gearboxes. Intended for construction of a Self-made toy car. Full set of parts for electric kids ride on car. These “generic power wheels” type kits usually contain two to four 550 or 570 type drive gearboxes/motors, a steering motor, wiring harness, bluetooth remote control, etcetera. These types of sets are perfect for use in constructing a more modern MicroTron robot. The lower the RPM, the higher the torque and we need all of the torque that we can muster. </w:t>
-      </w:r>
-      <w:r>
-        <w:rPr/>
-        <w:t>The listed RPM of these kits generally refers to the RPM of the DC motor rather than the final output of the gearbox. I prefer to use those that are rated at no more than 15,000 RPM for the increased torque. Lately, I have been utilizing the 8000 RPM versions in my projects. Previously, I was using the 10,000 RPM versions. Note that if the 23,000 RPM or higher rated versions are used, it will likely be necessary to use two or more to achieve the same results as a single 10,000 RPM (or lower) unit. Do not be afraid to run things a bit on the slow side as it will require quite a lot of torque to move a mass the size of “MicroTron”</w:t>
-      </w:r>
-    </w:p>
-    <w:p>
-      <w:pPr>
-        <w:pStyle w:val="Normal"/>
+        <w:t xml:space="preserve"> Electric Car DIY accessories, includes wires and gearboxes. Intended for construction of a Self-made toy car. Full set of parts for electric kids ride on car. These “generic” Power Wheels™ type kits usually contain two to four 550 or 570 type drive gearboxes/motors, a steering motor, wiring harness, bluetooth remote control, etcetera. These types of sets are perfect for use in constructing a more modern MicroTron robot. </w:t>
+      </w:r>
+      <w:r>
+        <w:rPr/>
+        <w:t xml:space="preserve">Keep in mind the inverse relationship </w:t>
+      </w:r>
+      <w:r>
+        <w:rPr/>
+        <w:t xml:space="preserve">of </w:t>
+      </w:r>
+      <w:r>
+        <w:rPr/>
+        <w:t>speed to torque - t</w:t>
+      </w:r>
+      <w:r>
+        <w:rPr/>
+        <w:t xml:space="preserve">he lower the RPM </w:t>
+      </w:r>
+      <w:r>
+        <w:rPr/>
+        <w:t>(speed)</w:t>
+      </w:r>
+      <w:r>
+        <w:rPr/>
+        <w:t xml:space="preserve">, the higher the torque and we need all of the torque that we can muster. </w:t>
+      </w:r>
+      <w:r>
+        <w:rPr/>
+        <w:t xml:space="preserve">The listed RPM of these kits generally refers to the RPM of the DC motor rather than the final output of the gearbox. I prefer to use those that are rated at no more than 15,000 RPM for the increased torque. Lately, I have been utilizing the 8000 RPM versions in my projects. Previously, I was using the 10,000 RPM versions. Note that if the 23,000 RPM or higher </w:t>
+      </w:r>
+      <w:r>
+        <w:rPr/>
+        <w:t>speed</w:t>
+      </w:r>
+      <w:r>
+        <w:rPr/>
+        <w:t xml:space="preserve"> versions are used, it will likely be necessary to use two or more to achieve the same results as a single 10,000 RPM (or lower) unit. Do not be afraid to run things a bit on the slow side as it will require quite a lot of torque to move a mass the size of “MicroTron”.</w:t>
+      </w:r>
+    </w:p>
+    <w:p>
+      <w:pPr>
+        <w:pStyle w:val="Normal"/>
+        <w:numPr>
+          <w:ilvl w:val="0"/>
+          <w:numId w:val="2"/>
+        </w:numPr>
         <w:jc w:val="both"/>
         <w:rPr/>
       </w:pPr>
       <w:r>
         <w:rPr/>
-        <w:t>Despite the fact that only three types of motor/gearbox combinations are listed above, t</w:t>
-      </w:r>
-      <w:r>
-        <w:rPr/>
-        <w:t>here really are quite a few options available for gearmotors and wheels. Try to make an informed decision and design your version of MicroTron around that decision. An important point to note is that since we are not using the motorized caster wheels as used in the original design, we could quite easily eliminate the two triangles and the two eight-sided polygons that were originally constructed from the  1"x1"x.125" (25.4mm x 25.4mm x 3.175mm) Aluminum Angle Stock. Indeed, that is the whole point of this document in which we will lay out the eight-sided polygon and cut it from a sheet of plywood or aluminum sheeting. The motorized wheels will then be attached directly to the lower eight-sided polygon. In this manner, we have eliminated the need to cut all of those pieces of angle aluminum to size and to cut all of those angles in the resulting pieces which would then have had to be bolted together to form the triangles and the polygons. This not only saves a lot of work but also results in a much more sturdy mainframe.</w:t>
+        <w:t>DFRobot Rubber Wheel 136×24mm &amp; Motor Kit @ ~$125.99. Description: Super quality pack for indoor robots, comes with 12V low noise DC motor @ 146RPM, rubber wheel 136×24mm (pair), two phase hall encoder. The Rubber Wheel &amp; Motor Kit is a quality pack for indoor robots, especially for a home care robot platform, and comes with a 12V low noise DC motor @ 146RPM, encoder and rubber wheel 136×24mm (pair). Motor: The DC motor is a customized high quality, low noise, high torque output motor with optical encoder built-in. The optical encoder gives 663 pulses per rotation which is able to sense 0.54 degree rotation from the shaft. This resolution meets general PID speed control requirements thus making it a great choice for robotics. The sturdy metal casing, and gears is a good choice for a competition robot or in harsh environments where your robot might get hit by objects or people. This motor is widely used in the mobile robot area and some stationary automation devices. The optical encoder is cased in a plastic top which is easily accesible, and with the included cable you can easily connect it to your device. Rubber Wheel: This high quality rubber wheel is formed after testing more than 6 different rubbers on carpet, wood surface, marble surface, glass surface, with proper softness and tire surface design. The dent on the tire plays a good anti-slip effect and provides a firm grasp over the moving surface. This tire has been widely used on HCR mobile robot platforms. Specifications: DC Motor: Model: 28PA51G, Working voltage: 12V, No load RPM (before gearbox): 8000 rpm, No load 68dBA (10cm measurement distance), Gear ratio: 51:1, No load RPM (after gearbox): 146rpm @ 12V, No load current: @ 12V: 0.23A, Stall current: 3.6A, rated torque @ 12V: 10kg.cm (139oz.in), encoder resolution: 13 PPR (663 PPR for gearbox shaft). Dimensions: DC Motor: Size: 123mm x 36mmx 36mm, Weight: 270g, Rubber Wheel: Outer Diameter: 136mm, Inner diameter: 18mm, Wheel Width: 24mm.</w:t>
       </w:r>
     </w:p>
     <w:p>
@@ -1439,6 +1635,19 @@
       </w:pPr>
       <w:r>
         <w:rPr/>
+        <w:t xml:space="preserve">Despite the fact that only </w:t>
+      </w:r>
+      <w:r>
+        <w:rPr/>
+        <w:t>four</w:t>
+      </w:r>
+      <w:r>
+        <w:rPr/>
+        <w:t xml:space="preserve"> types of motor/gearbox combinations are listed above, t</w:t>
+      </w:r>
+      <w:r>
+        <w:rPr/>
+        <w:t>here really are quite a few options available for gearmotors and wheels. Try to make an informed decision and design your version of MicroTron around that decision. An important point to note is that since we are not using the motorized caster wheels as used in the original design, we could quite easily eliminate the two triangles and the two eight-sided polygons that were originally constructed from the  1"x1"x.125" (25.4mm x 25.4mm x 3.175mm) aluminum angle stock. Indeed, that is the whole point of this document in which we will lay out the eight-sided polygon and cut it from a sheet of plywood or aluminum sheeting. The motorized wheels will then be attached directly to the lower eight-sided polygon. In this manner, we have eliminated the need to cut all of those pieces of angle aluminum to size and to cut all of those angles in the resulting pieces which would then have had to be bolted together to form the triangles and the polygons. This not only saves a lot of work but also results in a much more sturdy mainframe.</w:t>
       </w:r>
     </w:p>
     <w:p>
@@ -1449,11 +1658,29 @@
       </w:pPr>
       <w:r>
         <w:rPr/>
-        <w:t xml:space="preserve">This document, “FullSize8SidedPolygonAttemptOne.docx”, represents my very first attempt to lay out a suitable eight-sided polygon for use in constructing a modern MicroTron Robot. </w:t>
-      </w:r>
-      <w:r>
-        <w:rPr/>
-        <w:t xml:space="preserve">My intent was to create a polygon sized as closely as possible to the final dimensions of the original MicrTron Robot. Unfortunately, the dimensions of this particular design are incorrect mostly due to my improper mathematical calculations and C.A.D. layout. </w:t>
+      </w:r>
+    </w:p>
+    <w:p>
+      <w:pPr>
+        <w:pStyle w:val="Normal"/>
+        <w:jc w:val="both"/>
+        <w:rPr/>
+      </w:pPr>
+      <w:r>
+        <w:rPr/>
+        <w:t xml:space="preserve">This document, “FullSize8SidedPolygonAttemptOne.docx”, represents my very first attempt </w:t>
+      </w:r>
+      <w:r>
+        <w:rPr/>
+        <w:t>(and failure)</w:t>
+      </w:r>
+      <w:r>
+        <w:rPr/>
+        <w:t xml:space="preserve"> to lay out a suitable eight-sided polygon for use in constructing a modern MicroTron robot. </w:t>
+      </w:r>
+      <w:r>
+        <w:rPr/>
+        <w:t xml:space="preserve">My intent was to create a polygon sized as closely as possible to the final dimensions of the original MicroTron robot. Unfortunately, the dimensions of this particular design are incorrect mostly due to my improper mathematical calculations and C.A.D. layout. </w:t>
       </w:r>
       <w:r>
         <w:rPr/>
@@ -1546,7 +1773,7 @@
       </w:r>
       <w:r>
         <w:rPr/>
-        <w:t xml:space="preserve">from 1"x1"x.125" (25.4mm x 25.4mm x 3.175mm) Aluminum Angle Stock. This Aluminum Angle was used, initially, to create an equilateral triangle 23" (584.2mm) on a side with the angle aluminum pieces bolted directly to the swivel disc of each of the motorized caster wheels. </w:t>
+        <w:t xml:space="preserve">from 1"x1"x.125" (25.4mm x 25.4mm x 3.175mm) aluminum angle stock. This Aluminum Angle was used, initially, to create an equilateral triangle 23" (584.2mm) on a side with the angle aluminum pieces bolted directly to the swivel disc of each of the motorized caster wheels. </w:t>
       </w:r>
       <w:r>
         <w:rPr/>
@@ -2550,7 +2777,7 @@
             </w:pPr>
             <w:r>
               <w:rPr/>
-              <w:t>17.188" (431.80mm)</w:t>
+              <w:t>17.188" (436.5752mm)</w:t>
             </w:r>
           </w:p>
         </w:tc>
@@ -2614,7 +2841,11 @@
             </w:pPr>
             <w:r>
               <w:rPr/>
-              <w:t>8.782" (234.95mm)</w:t>
+              <w:t>0</w:t>
+            </w:r>
+            <w:r>
+              <w:rPr/>
+              <w:t>8.782" (223.0628mm)</w:t>
             </w:r>
           </w:p>
         </w:tc>
@@ -2633,6 +2864,10 @@
               <w:jc w:val="center"/>
               <w:rPr/>
             </w:pPr>
+            <w:r>
+              <w:rPr/>
+              <w:t>0</w:t>
+            </w:r>
             <w:r>
               <w:rPr/>
               <w:t>9.25" (234.95mm)</w:t>
@@ -2678,7 +2913,11 @@
             </w:pPr>
             <w:r>
               <w:rPr/>
-              <w:t>7.576" (190.50mm)</w:t>
+              <w:t>0</w:t>
+            </w:r>
+            <w:r>
+              <w:rPr/>
+              <w:t>7.576" (192.4304mm)</w:t>
             </w:r>
           </w:p>
         </w:tc>
@@ -2697,6 +2936,10 @@
               <w:jc w:val="center"/>
               <w:rPr/>
             </w:pPr>
+            <w:r>
+              <w:rPr/>
+              <w:t>0</w:t>
+            </w:r>
             <w:r>
               <w:rPr/>
               <w:t>7.50" (190.50mm)</w:t>
@@ -2742,7 +2985,7 @@
             </w:pPr>
             <w:r>
               <w:rPr/>
-              <w:t>12.597" (330.20mm)</w:t>
+              <w:t>12.597" (319.9638mm)</w:t>
             </w:r>
           </w:p>
         </w:tc>
@@ -2806,7 +3049,7 @@
             </w:pPr>
             <w:r>
               <w:rPr/>
-              <w:t>10.072" (254.00mm)</w:t>
+              <w:t>10.072" (255.8288mm)</w:t>
             </w:r>
           </w:p>
         </w:tc>
@@ -2870,7 +3113,7 @@
             </w:pPr>
             <w:r>
               <w:rPr/>
-              <w:t>12.597" (330.20mm)</w:t>
+              <w:t>12.597" (319.9638mm)</w:t>
             </w:r>
           </w:p>
         </w:tc>
@@ -2934,7 +3177,11 @@
             </w:pPr>
             <w:r>
               <w:rPr/>
-              <w:t>7.576" (190.50mm)</w:t>
+              <w:t>0</w:t>
+            </w:r>
+            <w:r>
+              <w:rPr/>
+              <w:t>7.576" (192.4304mm)</w:t>
             </w:r>
           </w:p>
         </w:tc>
@@ -2953,6 +3200,10 @@
               <w:jc w:val="center"/>
               <w:rPr/>
             </w:pPr>
+            <w:r>
+              <w:rPr/>
+              <w:t>0</w:t>
+            </w:r>
             <w:r>
               <w:rPr/>
               <w:t>7.50" (190.50mm)</w:t>
@@ -3012,7 +3263,40 @@
                 <w:szCs w:val="24"/>
                 <w:lang w:val="en-US" w:eastAsia="en-US" w:bidi="ar-SA"/>
               </w:rPr>
-              <w:t>8.782" (234.95mm)</w:t>
+              <w:t>0</w:t>
+            </w:r>
+            <w:r>
+              <w:rPr>
+                <w:rFonts w:eastAsia="Cambria" w:cs="" w:cstheme="minorBidi" w:eastAsiaTheme="minorHAnsi"/>
+                <w:color w:val="auto"/>
+                <w:kern w:val="0"/>
+                <w:sz w:val="24"/>
+                <w:szCs w:val="24"/>
+                <w:lang w:val="en-US" w:eastAsia="en-US" w:bidi="ar-SA"/>
+              </w:rPr>
+              <w:t>8.782" (</w:t>
+            </w:r>
+            <w:r>
+              <w:rPr>
+                <w:rFonts w:eastAsia="Cambria" w:cs="" w:cstheme="minorBidi" w:eastAsiaTheme="minorHAnsi"/>
+                <w:color w:val="auto"/>
+                <w:kern w:val="0"/>
+                <w:sz w:val="24"/>
+                <w:szCs w:val="24"/>
+                <w:lang w:val="en-US" w:eastAsia="en-US" w:bidi="ar-SA"/>
+              </w:rPr>
+              <w:t>223.0628</w:t>
+            </w:r>
+            <w:r>
+              <w:rPr>
+                <w:rFonts w:eastAsia="Cambria" w:cs="" w:cstheme="minorBidi" w:eastAsiaTheme="minorHAnsi"/>
+                <w:color w:val="auto"/>
+                <w:kern w:val="0"/>
+                <w:sz w:val="24"/>
+                <w:szCs w:val="24"/>
+                <w:lang w:val="en-US" w:eastAsia="en-US" w:bidi="ar-SA"/>
+              </w:rPr>
+              <w:t>mm)</w:t>
             </w:r>
           </w:p>
         </w:tc>
@@ -3031,6 +3315,10 @@
               <w:jc w:val="center"/>
               <w:rPr/>
             </w:pPr>
+            <w:r>
+              <w:rPr/>
+              <w:t>0</w:t>
+            </w:r>
             <w:r>
               <w:rPr/>
               <w:t>9.25" (234.95mm)</w:t>
@@ -3083,7 +3371,7 @@
           <w:szCs w:val="24"/>
           <w:lang w:val="en-US" w:eastAsia="en-US" w:bidi="ar-SA"/>
         </w:rPr>
-        <w:t xml:space="preserve">I utilized to arrive at these numbers quite some months ago. The method was sound but I went awry somewhere and arrived at the figures incorrectly. This eight-sided figure (polygon) is certainly close enough for use in building a full-sized MicroTron robot, however, I would not recommend it as there is plenty of room for improvement. </w:t>
+        <w:t xml:space="preserve">I utilized to arrive at these numbers quite some months ago. The method was sound but I went awry somewhere </w:t>
       </w:r>
       <w:r>
         <w:rPr>
@@ -3094,7 +3382,7 @@
           <w:szCs w:val="24"/>
           <w:lang w:val="en-US" w:eastAsia="en-US" w:bidi="ar-SA"/>
         </w:rPr>
-        <w:t>One s</w:t>
+        <w:t xml:space="preserve">along the way </w:t>
       </w:r>
       <w:r>
         <w:rPr>
@@ -3105,7 +3393,7 @@
           <w:szCs w:val="24"/>
           <w:lang w:val="en-US" w:eastAsia="en-US" w:bidi="ar-SA"/>
         </w:rPr>
-        <w:t xml:space="preserve">uch </w:t>
+        <w:t xml:space="preserve">and arrived at the figures incorrectly </w:t>
       </w:r>
       <w:r>
         <w:rPr>
@@ -3116,7 +3404,7 @@
           <w:szCs w:val="24"/>
           <w:lang w:val="en-US" w:eastAsia="en-US" w:bidi="ar-SA"/>
         </w:rPr>
-        <w:t xml:space="preserve">improvement would be in the correction of </w:t>
+        <w:t>(as is evidenced by some of my calculated sides being shorter than the associated impact ssensor)</w:t>
       </w:r>
       <w:r>
         <w:rPr>
@@ -3127,7 +3415,7 @@
           <w:szCs w:val="24"/>
           <w:lang w:val="en-US" w:eastAsia="en-US" w:bidi="ar-SA"/>
         </w:rPr>
-        <w:t xml:space="preserve">the improper calculations of the dimensions. </w:t>
+        <w:t xml:space="preserve">. This eight-sided figure (polygon) is certainly close enough for use in building a full-sized MicroTron robot, however, I would not recommend it as there is plenty of room for improvement. </w:t>
       </w:r>
       <w:r>
         <w:rPr>
@@ -3138,7 +3426,7 @@
           <w:szCs w:val="24"/>
           <w:lang w:val="en-US" w:eastAsia="en-US" w:bidi="ar-SA"/>
         </w:rPr>
-        <w:t>T</w:t>
+        <w:t>One s</w:t>
       </w:r>
       <w:r>
         <w:rPr>
@@ -3149,7 +3437,7 @@
           <w:szCs w:val="24"/>
           <w:lang w:val="en-US" w:eastAsia="en-US" w:bidi="ar-SA"/>
         </w:rPr>
-        <w:t xml:space="preserve">he only </w:t>
+        <w:t xml:space="preserve">uch </w:t>
       </w:r>
       <w:r>
         <w:rPr>
@@ -3160,7 +3448,7 @@
           <w:szCs w:val="24"/>
           <w:lang w:val="en-US" w:eastAsia="en-US" w:bidi="ar-SA"/>
         </w:rPr>
-        <w:t xml:space="preserve">real </w:t>
+        <w:t xml:space="preserve">improvement would be in the correction of </w:t>
       </w:r>
       <w:r>
         <w:rPr>
@@ -3171,7 +3459,7 @@
           <w:szCs w:val="24"/>
           <w:lang w:val="en-US" w:eastAsia="en-US" w:bidi="ar-SA"/>
         </w:rPr>
-        <w:t xml:space="preserve">reason for including this information in the archive is so that all of the time and effort that I expended in </w:t>
+        <w:t xml:space="preserve">the improper calculations of the dimensions. </w:t>
       </w:r>
       <w:r>
         <w:rPr>
@@ -3182,7 +3470,7 @@
           <w:szCs w:val="24"/>
           <w:lang w:val="en-US" w:eastAsia="en-US" w:bidi="ar-SA"/>
         </w:rPr>
-        <w:t xml:space="preserve">calculating, simulating and </w:t>
+        <w:t>T</w:t>
       </w:r>
       <w:r>
         <w:rPr>
@@ -3193,22 +3481,8 @@
           <w:szCs w:val="24"/>
           <w:lang w:val="en-US" w:eastAsia="en-US" w:bidi="ar-SA"/>
         </w:rPr>
-        <w:t xml:space="preserve">creating this component is not wasted. </w:t>
-      </w:r>
-    </w:p>
-    <w:p>
-      <w:pPr>
-        <w:pStyle w:val="Normal"/>
-        <w:jc w:val="both"/>
-        <w:rPr>
-          <w:rFonts w:ascii="Cambria" w:hAnsi="Cambria" w:eastAsia="Cambria" w:cs="" w:asciiTheme="minorHAnsi" w:cstheme="minorBidi" w:eastAsiaTheme="minorHAnsi" w:hAnsiTheme="minorHAnsi"/>
-          <w:color w:val="auto"/>
-          <w:kern w:val="0"/>
-          <w:sz w:val="24"/>
-          <w:szCs w:val="24"/>
-          <w:lang w:val="en-US" w:eastAsia="en-US" w:bidi="ar-SA"/>
-        </w:rPr>
-      </w:pPr>
+        <w:t xml:space="preserve">he only </w:t>
+      </w:r>
       <w:r>
         <w:rPr>
           <w:rFonts w:eastAsia="Cambria" w:cs="" w:cstheme="minorBidi" w:eastAsiaTheme="minorHAnsi"/>
@@ -3218,7 +3492,117 @@
           <w:szCs w:val="24"/>
           <w:lang w:val="en-US" w:eastAsia="en-US" w:bidi="ar-SA"/>
         </w:rPr>
-        <w:t>.Allow me to elucidate: Tod designed the MicroTron ("Mike") Robot around the Herbach &amp; Rademan TM20K370 Motorized Wheels. As such, Tod constructed the majority of the robot from 1"x1"x.125" (25.4mm x 25.4mm x 3.175mm) Aluminum Angle Stock. This Aluminum Angle was used, initially, to create an equilateral triangle 23" (584.2mm) on a side with the angle aluminum pieces bolted directly to the swivel disc of each of the motorized caster wheels. When it came time to add a set of contact sensing bumpers, which Tod referred to as "impact sensors", Tod devised an eight-sided polygon that would overlap, at some point, each vertice of the triangle. Those eight pieces of angle aluminum were of the following lengths:</w:t>
+        <w:t xml:space="preserve">real </w:t>
+      </w:r>
+      <w:r>
+        <w:rPr>
+          <w:rFonts w:eastAsia="Cambria" w:cs="" w:cstheme="minorBidi" w:eastAsiaTheme="minorHAnsi"/>
+          <w:color w:val="auto"/>
+          <w:kern w:val="0"/>
+          <w:sz w:val="24"/>
+          <w:szCs w:val="24"/>
+          <w:lang w:val="en-US" w:eastAsia="en-US" w:bidi="ar-SA"/>
+        </w:rPr>
+        <w:t xml:space="preserve">reason for including this information in the archive is so that all of the time and effort that I expended in </w:t>
+      </w:r>
+      <w:r>
+        <w:rPr>
+          <w:rFonts w:eastAsia="Cambria" w:cs="" w:cstheme="minorBidi" w:eastAsiaTheme="minorHAnsi"/>
+          <w:color w:val="auto"/>
+          <w:kern w:val="0"/>
+          <w:sz w:val="24"/>
+          <w:szCs w:val="24"/>
+          <w:lang w:val="en-US" w:eastAsia="en-US" w:bidi="ar-SA"/>
+        </w:rPr>
+        <w:t xml:space="preserve">calculating, simulating and </w:t>
+      </w:r>
+      <w:r>
+        <w:rPr>
+          <w:rFonts w:eastAsia="Cambria" w:cs="" w:cstheme="minorBidi" w:eastAsiaTheme="minorHAnsi"/>
+          <w:color w:val="auto"/>
+          <w:kern w:val="0"/>
+          <w:sz w:val="24"/>
+          <w:szCs w:val="24"/>
+          <w:lang w:val="en-US" w:eastAsia="en-US" w:bidi="ar-SA"/>
+        </w:rPr>
+        <w:t xml:space="preserve">creating this component is not </w:t>
+      </w:r>
+      <w:r>
+        <w:rPr>
+          <w:rFonts w:eastAsia="Cambria" w:cs="" w:cstheme="minorBidi" w:eastAsiaTheme="minorHAnsi"/>
+          <w:color w:val="auto"/>
+          <w:kern w:val="0"/>
+          <w:sz w:val="24"/>
+          <w:szCs w:val="24"/>
+          <w:lang w:val="en-US" w:eastAsia="en-US" w:bidi="ar-SA"/>
+        </w:rPr>
+        <w:t xml:space="preserve">entirely </w:t>
+      </w:r>
+      <w:r>
+        <w:rPr>
+          <w:rFonts w:eastAsia="Cambria" w:cs="" w:cstheme="minorBidi" w:eastAsiaTheme="minorHAnsi"/>
+          <w:color w:val="auto"/>
+          <w:kern w:val="0"/>
+          <w:sz w:val="24"/>
+          <w:szCs w:val="24"/>
+          <w:lang w:val="en-US" w:eastAsia="en-US" w:bidi="ar-SA"/>
+        </w:rPr>
+        <w:t xml:space="preserve">wasted. </w:t>
+      </w:r>
+      <w:r>
+        <w:rPr>
+          <w:rFonts w:eastAsia="Cambria" w:cs="" w:cstheme="minorBidi" w:eastAsiaTheme="minorHAnsi"/>
+          <w:color w:val="auto"/>
+          <w:kern w:val="0"/>
+          <w:sz w:val="24"/>
+          <w:szCs w:val="24"/>
+          <w:lang w:val="en-US" w:eastAsia="en-US" w:bidi="ar-SA"/>
+        </w:rPr>
+        <w:t xml:space="preserve">Allow me to elucidate: </w:t>
+      </w:r>
+      <w:r>
+        <w:rPr>
+          <w:rFonts w:eastAsia="Cambria" w:cs="" w:cstheme="minorBidi" w:eastAsiaTheme="minorHAnsi"/>
+          <w:color w:val="auto"/>
+          <w:kern w:val="0"/>
+          <w:sz w:val="24"/>
+          <w:szCs w:val="24"/>
+          <w:lang w:val="en-US" w:eastAsia="en-US" w:bidi="ar-SA"/>
+        </w:rPr>
+        <w:t xml:space="preserve">As previously stated, </w:t>
+      </w:r>
+      <w:r>
+        <w:rPr>
+          <w:rFonts w:eastAsia="Cambria" w:cs="" w:cstheme="minorBidi" w:eastAsiaTheme="minorHAnsi"/>
+          <w:color w:val="auto"/>
+          <w:kern w:val="0"/>
+          <w:sz w:val="24"/>
+          <w:szCs w:val="24"/>
+          <w:lang w:val="en-US" w:eastAsia="en-US" w:bidi="ar-SA"/>
+        </w:rPr>
+        <w:t xml:space="preserve">Tod designed the MicroTron ("Mike") Robot around the Herbach &amp; Rademan TM20K370 Motorized Wheels. As such, Tod constructed the majority of the robot from 1"x1"x.125" (25.4mm x 25.4mm x 3.175mm) aluminum angle stock </w:t>
+      </w:r>
+      <w:r>
+        <w:rPr>
+          <w:rFonts w:eastAsia="Cambria" w:cs="" w:cstheme="minorBidi" w:eastAsiaTheme="minorHAnsi"/>
+          <w:color w:val="auto"/>
+          <w:kern w:val="0"/>
+          <w:sz w:val="24"/>
+          <w:szCs w:val="24"/>
+          <w:lang w:val="en-US" w:eastAsia="en-US" w:bidi="ar-SA"/>
+        </w:rPr>
+        <w:t>in a fashion allowing the lower inner frame to be assembled by simply bolting it to the swivels discs of each of the three motorized wheels.</w:t>
+      </w:r>
+      <w:r>
+        <w:rPr>
+          <w:rFonts w:eastAsia="Cambria" w:cs="" w:cstheme="minorBidi" w:eastAsiaTheme="minorHAnsi"/>
+          <w:color w:val="auto"/>
+          <w:kern w:val="0"/>
+          <w:sz w:val="24"/>
+          <w:szCs w:val="24"/>
+          <w:lang w:val="en-US" w:eastAsia="en-US" w:bidi="ar-SA"/>
+        </w:rPr>
+        <w:t xml:space="preserve"> This Aluminum Angle was used, initially, to create an equilateral triangle 23" (584.2mm) on a side with the angle aluminum pieces bolted directly to the swivel disc of each of the motorized caster wheels. When it came time to add a set of contact sensing bumpers, which Tod referred to as "impact sensors", Tod devised an eight-sided polygon that would overlap, at some point, each vertice of the triangle. Those eight pieces of angle aluminum were of the following lengths:</w:t>
       </w:r>
       <w:r>
         <w:br w:type="page"/>
@@ -3232,7 +3616,7 @@
       </w:pPr>
       <w:r>
         <w:rPr/>
-        <w:t xml:space="preserve">The contents of this document and the accompanying DIRectory (folder), including all files, represents a full-scale implementation of the MicroTron Robot Eight-Sided Polygon (referred to by Tod Loofbourrow as a non-equilateral octagon). Unfortunately, the dimensions of this particular design are incorrect mostly due to my improper mathematical calculations and C.A.D. layout. This eight-sided figure (polygon) is certainly close enough for use in building a full-sized MicroTron robot. There is, however, plenty of room for improvement, such as correcting the improper dimensions. I, personally, would not use this version of the eight-sided polygon. In fact, the only reason for including this information in the archive is so that all of the time and effort that I expended in creating this component is not wasted. </w:t>
+        <w:t xml:space="preserve">The contents of this document and the accompanying DIRectory (folder), including all files, represents a full-scale implementation of the MicroTron robot Eight-Sided Polygon (referred to by Tod Loofbourrow as a non-equilateral octagon). Unfortunately, the dimensions of this particular design are incorrect mostly due to my improper mathematical calculations and C.A.D. layout. This eight-sided figure (polygon) is certainly close enough for use in building a full-sized MicroTron robot. There is, however, plenty of room for improvement, such as correcting the improper dimensions. I, personally, would not use this version of the eight-sided polygon. In fact, the only reason for including this information in the archive is so that all of the time and effort that I expended in creating this component is not wasted. </w:t>
       </w:r>
     </w:p>
     <w:p>
@@ -3243,7 +3627,7 @@
       </w:pPr>
       <w:r>
         <w:rPr/>
-        <w:t>.Allow me to elucidate: Tod designed the MicroTron ("Mike") Robot around the Herbach &amp; Rademan TM20K370 Motorized Wheels. As such, Tod constructed the majority of the robot from 1"x1"x.125" (25.4mm x 25.4mm x 3.175mm) Aluminum Angle Stock. This Aluminum Angle was used, initially, to create an equilateral triangle 23" (584.2mm) on a side with the angle aluminum pieces bolted directly to the swivel disc of each of the motorized caster wheels. When it came time to add a set of contact sensing bumpers, which Tod referred to as "impact sensors", Tod devised an eight-sided polygon that would overlap, at some point, each vertice of the triangle. Those eight pieces of angle aluminum were of the following lengths:</w:t>
+        <w:t>.Allow me to elucidate: Tod designed the MicroTron ("Mike") Robot around the Herbach &amp; Rademan TM20K370 Motorized Wheels. As such, Tod constructed the majority of the robot from 1"x1"x.125" (25.4mm x 25.4mm x 3.175mm) aluminum angle stock. This Aluminum Angle was used, initially, to create an equilateral triangle 23" (584.2mm) on a side with the angle aluminum pieces bolted directly to the swivel disc of each of the motorized caster wheels. When it came time to add a set of contact sensing bumpers, which Tod referred to as "impact sensors", Tod devised an eight-sided polygon that would overlap, at some point, each vertice of the triangle. Those eight pieces of angle aluminum were of the following lengths:</w:t>
       </w:r>
       <w:r>
         <w:br w:type="page"/>
@@ -3287,7 +3671,7 @@
       </w:pPr>
       <w:r>
         <w:rPr/>
-        <w:t>The contents of this DIRectory (folder) are a full-scale representation of the MicroTron Robot Eight-Sided Polygon (referred to by Tod Loofbourrow as a non-equilateral octagon). Unfortunately, the dimensions of this particular design are incorrect. Certainly, this eight-sided figure (polygon) is close enough to build a full-sized MicroTron, there is much room for improvement. Allow me to elucidate: Tod designed the MicroTron ("Mike") Robot around the Herbach &amp; Rademan TM20K370 Motorized Wheels. As such, Tod constructed the majority of the robot from 1"x1"x.125" (25.4mm x 25.4mm x 3.175mm) Aluminum Angle Stock. This Aluminum Angle was used, initially, to create an equilateral triangle 23" (584.2mm) on a side with the angle aluminum pieces bolted directly to the swivel disc of each of the motorized caster wheels. When it came time to add a set of contact sensing bumpers, which Tod referred to as "impact sensors", Tod devised an eight-sided polygon that would overlap, at some point, each vertice of the triangle. Those eight pieces of angle aluminum were of the following lengths:</w:t>
+        <w:t>The contents of this DIRectory (folder) are a full-scale representation of the MicroTron robot Eight-Sided Polygon (referred to by Tod Loofbourrow as a non-equilateral octagon). Unfortunately, the dimensions of this particular design are incorrect. Certainly, this eight-sided figure (polygon) is close enough to build a full-sized MicroTron, there is much room for improvement. Allow me to elucidate: Tod designed the MicroTron ("Mike") Robot around the Herbach &amp; Rademan TM20K370 Motorized Wheels. As such, Tod constructed the majority of the robot from 1"x1"x.125" (25.4mm x 25.4mm x 3.175mm) aluminum angle stock. This Aluminum Angle was used, initially, to create an equilateral triangle 23" (584.2mm) on a side with the angle aluminum pieces bolted directly to the swivel disc of each of the motorized caster wheels. When it came time to add a set of contact sensing bumpers, which Tod referred to as "impact sensors", Tod devised an eight-sided polygon that would overlap, at some point, each vertice of the triangle. Those eight pieces of angle aluminum were of the following lengths:</w:t>
       </w:r>
     </w:p>
     <w:p>
@@ -3706,26 +4090,26 @@
       </w:pPr>
       <w:r>
         <w:rPr/>
-        <w:t>At this point, you may be wondering as to the purpose of creating this eeight sided polygon. The answer is that most of the framework that Tod designed was created specifically for use with the TM20K370 Motorized Caster Wheels. Since these wheels are no longer available and alternatives must be used, then there is no need to fool around with constructing the triangular portion of the mainframe. Two of the eight-sided polygon pieces could simply be joined together with about 5" (mm) of spacing between them. Then, it should be a simple matter to attach whatever motorized wheels that you have to hand to the bottom of the structure. Note that the cutout in the centermost part of the eight sided figure is intended to be used for the battery cage and should support all common 100Ah, 12V batteries. You would likely not need the cutout in the top piece of the mainframe since the battery sits through the hole in the center of the bottom piece, resting comfortably in the battery cage and riding approximately 2" above ground level.</w:t>
-      </w:r>
-    </w:p>
-    <w:p>
-      <w:pPr>
-        <w:pStyle w:val="Normal"/>
-        <w:rPr/>
-      </w:pPr>
-      <w:r>
-        <w:rPr/>
-      </w:r>
-    </w:p>
-    <w:p>
-      <w:pPr>
-        <w:pStyle w:val="Normal"/>
-        <w:rPr/>
-      </w:pPr>
-      <w:r>
-        <w:rPr/>
-        <w:t>Including this particular set of files in this archive negates the need of designing a TM20K370 motorized wheel, which is the actual focus of this project. My reasons for including it is that it just happens to be a very useful method of building a full-scale MicroTron Robot Mainframe utilizing moderm motors and wheels.</w:t>
+        <w:t>At this point, you may be wondering as to the purpose of creating this eeight sided polygon. The answer is that most of the framework that Tod designed was created specifically for use with the TM20K370 motorized caster wheels. Since these wheels are no longer available and alternatives must be used, then there is no need to fool around with constructing the triangular portion of the mainframe. Two of the eight-sided polygon pieces could simply be joined together with about 5" (mm) of spacing between them. Then, it should be a simple matter to attach whatever motorized wheels that you have to hand to the bottom of the structure. Note that the cutout in the centermost part of the eight sided figure is intended to be used for the battery cage and should support all common 100Ah, 12V batteries. You would likely not need the cutout in the top piece of the mainframe since the battery sits through the hole in the center of the bottom piece, resting comfortably in the battery cage and riding approximately 2" above ground level.</w:t>
+      </w:r>
+    </w:p>
+    <w:p>
+      <w:pPr>
+        <w:pStyle w:val="Normal"/>
+        <w:rPr/>
+      </w:pPr>
+      <w:r>
+        <w:rPr/>
+      </w:r>
+    </w:p>
+    <w:p>
+      <w:pPr>
+        <w:pStyle w:val="Normal"/>
+        <w:rPr/>
+      </w:pPr>
+      <w:r>
+        <w:rPr/>
+        <w:t>Including this particular set of files in this archive negates the need of designing a TM20K370 motorized wheel, which is the actual focus of this project. My reasons for including it is that it just happens to be a very useful method of building a full-scale MicroTron robot Mainframe utilizing moderm motors and wheels.</w:t>
       </w:r>
     </w:p>
     <w:p>
@@ -3863,7 +4247,7 @@
       </w:r>
     </w:p>
     <w:sectPr>
-      <w:footerReference w:type="default" r:id="rId19"/>
+      <w:footerReference w:type="default" r:id="rId21"/>
       <w:type w:val="nextPage"/>
       <w:pgSz w:w="12240" w:h="15840"/>
       <w:pgMar w:left="1800" w:right="1800" w:header="0" w:top="1440" w:footer="720" w:bottom="1440" w:gutter="0"/>
@@ -3917,7 +4301,7 @@
       <w:rPr>
         <w:rStyle w:val="Pagenumber"/>
       </w:rPr>
-      <w:t>13</w:t>
+      <w:t>14</w:t>
     </w:r>
     <w:r>
       <w:rPr>
@@ -3953,7 +4337,7 @@
       <w:rPr>
         <w:rStyle w:val="Pagenumber"/>
       </w:rPr>
-      <w:t>13</w:t>
+      <w:t>14</w:t>
     </w:r>
     <w:r>
       <w:rPr>

</xml_diff>